<commit_message>
replacing all linebreak placeholder instead of only the first (fixes #17)
</commit_message>
<xml_diff>
--- a/src/test/resources/org/wickedsource/docxstamper/LineBreakReplacementTest.docx
+++ b/src/test/resources/org/wickedsource/docxstamper/LineBreakReplacementTest.docx
@@ -6,6 +6,7 @@
       <w:pPr>
         <w:pStyle w:val="berschrift"/>
         <w:rPr>
+          <w:rFonts w:hint="eastAsia"/>
           <w:lang w:val="en-US"/>
         </w:rPr>
       </w:pPr>
@@ -35,6 +36,7 @@
       <w:pPr>
         <w:pStyle w:val="Textkrper"/>
         <w:rPr>
+          <w:rFonts w:hint="eastAsia"/>
           <w:lang w:val="en-US"/>
         </w:rPr>
       </w:pPr>
@@ -42,7 +44,19 @@
         <w:rPr>
           <w:lang w:val="en-US"/>
         </w:rPr>
-        <w:t>This paragraph should be # split in two lines.</w:t>
+        <w:t xml:space="preserve">This paragraph should be # split in </w:t>
+      </w:r>
+      <w:r>
+        <w:rPr>
+          <w:lang w:val="en-US"/>
+        </w:rPr>
+        <w:t># three</w:t>
+      </w:r>
+      <w:r>
+        <w:rPr>
+          <w:lang w:val="en-US"/>
+        </w:rPr>
+        <w:t xml:space="preserve"> lines.</w:t>
       </w:r>
     </w:p>
     <w:p>

</xml_diff>